<commit_message>
Assignment 1, Semester 2, 2015
</commit_message>
<xml_diff>
--- a/1. Abstract and Concrete Tasks/e-Textbook - Selected Think-Aloud Tasks.docx
+++ b/1. Abstract and Concrete Tasks/e-Textbook - Selected Think-Aloud Tasks.docx
@@ -16,6 +16,8 @@
         </w:rPr>
         <w:t>Final Think-Aloud Tasks</w:t>
       </w:r>
+      <w:bookmarkStart w:id="0" w:name="_GoBack"/>
+      <w:bookmarkEnd w:id="0"/>
     </w:p>
     <w:p>
       <w:pPr>
@@ -82,7 +84,15 @@
           <w:szCs w:val="24"/>
           <w:lang w:eastAsia="en-AU"/>
         </w:rPr>
-        <w:t>Navigate to</w:t>
+        <w:t>Navigate to section 3 of chapter 4</w:t>
+      </w:r>
+      <w:r>
+        <w:rPr>
+          <w:rFonts w:ascii="Calibri" w:eastAsia="Times New Roman" w:hAnsi="Calibri" w:cs="Times New Roman"/>
+          <w:szCs w:val="24"/>
+          <w:lang w:eastAsia="en-AU"/>
+        </w:rPr>
+        <w:t xml:space="preserve"> (CREATING AND MANAGING WORK</w:t>
       </w:r>
       <w:r>
         <w:rPr>
@@ -98,52 +108,7 @@
           <w:szCs w:val="24"/>
           <w:lang w:eastAsia="en-AU"/>
         </w:rPr>
-        <w:t>section 3</w:t>
-      </w:r>
-      <w:r>
-        <w:rPr>
-          <w:rFonts w:ascii="Calibri" w:eastAsia="Times New Roman" w:hAnsi="Calibri" w:cs="Times New Roman"/>
-          <w:szCs w:val="24"/>
-          <w:lang w:eastAsia="en-AU"/>
-        </w:rPr>
-        <w:t xml:space="preserve"> of chapter 4</w:t>
-      </w:r>
-      <w:r>
-        <w:rPr>
-          <w:rFonts w:ascii="Calibri" w:eastAsia="Times New Roman" w:hAnsi="Calibri" w:cs="Times New Roman"/>
-          <w:szCs w:val="24"/>
-          <w:lang w:eastAsia="en-AU"/>
-        </w:rPr>
-        <w:t xml:space="preserve"> (</w:t>
-      </w:r>
-      <w:r>
-        <w:rPr>
-          <w:rFonts w:ascii="Calibri" w:eastAsia="Times New Roman" w:hAnsi="Calibri" w:cs="Times New Roman"/>
-          <w:szCs w:val="24"/>
-          <w:lang w:eastAsia="en-AU"/>
-        </w:rPr>
-        <w:t>CREATING AND MANAGING WORK</w:t>
-      </w:r>
-    </w:p>
-    <w:p>
-      <w:pPr>
-        <w:spacing w:after="0"/>
-      </w:pPr>
-      <w:r>
-        <w:rPr>
-          <w:rFonts w:ascii="Calibri" w:eastAsia="Times New Roman" w:hAnsi="Calibri" w:cs="Times New Roman"/>
-          <w:szCs w:val="24"/>
-          <w:lang w:eastAsia="en-AU"/>
-        </w:rPr>
-        <w:t>ACTIVITY NOTES</w:t>
-      </w:r>
-      <w:r>
-        <w:rPr>
-          <w:rFonts w:ascii="Calibri" w:eastAsia="Times New Roman" w:hAnsi="Calibri" w:cs="Times New Roman"/>
-          <w:szCs w:val="24"/>
-          <w:lang w:eastAsia="en-AU"/>
-        </w:rPr>
-        <w:t>)</w:t>
+        <w:t>ACTIVITY NOTES)</w:t>
       </w:r>
     </w:p>
     <w:p>
@@ -466,12 +431,7 @@
         <w:t xml:space="preserve"> In pdf mo</w:t>
       </w:r>
       <w:r>
-        <w:t xml:space="preserve">de, have the system to read-aloud the </w:t>
-      </w:r>
-      <w:bookmarkStart w:id="0" w:name="_GoBack"/>
-      <w:bookmarkEnd w:id="0"/>
-      <w:r>
-        <w:t>page 365</w:t>
+        <w:t>de, have the system to read-aloud the page 365</w:t>
       </w:r>
     </w:p>
     <w:p>
@@ -489,13 +449,7 @@
         <w:t xml:space="preserve">: </w:t>
       </w:r>
       <w:r>
-        <w:t xml:space="preserve">Look up for the word </w:t>
-      </w:r>
-      <w:r>
-        <w:t>“experience”</w:t>
-      </w:r>
-      <w:r>
-        <w:t xml:space="preserve"> in the dictionary</w:t>
+        <w:t>Look up for the word “experience” in the dictionary</w:t>
       </w:r>
     </w:p>
     <w:p>
@@ -504,6 +458,7 @@
       </w:pPr>
     </w:p>
     <w:sectPr>
+      <w:headerReference w:type="default" r:id="rId6"/>
       <w:pgSz w:w="11906" w:h="16838"/>
       <w:pgMar w:top="1440" w:right="1440" w:bottom="1440" w:left="1440" w:header="708" w:footer="708" w:gutter="0"/>
       <w:cols w:space="708"/>
@@ -511,6 +466,76 @@
     </w:sectPr>
   </w:body>
 </w:document>
+</file>
+
+<file path=word/endnotes.xml><?xml version="1.0" encoding="utf-8"?>
+<w:endnotes xmlns:wpc="http://schemas.microsoft.com/office/word/2010/wordprocessingCanvas" xmlns:mc="http://schemas.openxmlformats.org/markup-compatibility/2006" xmlns:o="urn:schemas-microsoft-com:office:office" xmlns:r="http://schemas.openxmlformats.org/officeDocument/2006/relationships" xmlns:m="http://schemas.openxmlformats.org/officeDocument/2006/math" xmlns:v="urn:schemas-microsoft-com:vml" xmlns:wp14="http://schemas.microsoft.com/office/word/2010/wordprocessingDrawing" xmlns:wp="http://schemas.openxmlformats.org/drawingml/2006/wordprocessingDrawing" xmlns:w10="urn:schemas-microsoft-com:office:word" xmlns:w="http://schemas.openxmlformats.org/wordprocessingml/2006/main" xmlns:w14="http://schemas.microsoft.com/office/word/2010/wordml" xmlns:w15="http://schemas.microsoft.com/office/word/2012/wordml" xmlns:wpg="http://schemas.microsoft.com/office/word/2010/wordprocessingGroup" xmlns:wpi="http://schemas.microsoft.com/office/word/2010/wordprocessingInk" xmlns:wne="http://schemas.microsoft.com/office/word/2006/wordml" xmlns:wps="http://schemas.microsoft.com/office/word/2010/wordprocessingShape" mc:Ignorable="w14 w15 wp14">
+  <w:endnote w:type="separator" w:id="-1">
+    <w:p>
+      <w:pPr>
+        <w:spacing w:after="0" w:line="240" w:lineRule="auto"/>
+      </w:pPr>
+      <w:r>
+        <w:separator/>
+      </w:r>
+    </w:p>
+  </w:endnote>
+  <w:endnote w:type="continuationSeparator" w:id="0">
+    <w:p>
+      <w:pPr>
+        <w:spacing w:after="0" w:line="240" w:lineRule="auto"/>
+      </w:pPr>
+      <w:r>
+        <w:continuationSeparator/>
+      </w:r>
+    </w:p>
+  </w:endnote>
+</w:endnotes>
+</file>
+
+<file path=word/footnotes.xml><?xml version="1.0" encoding="utf-8"?>
+<w:footnotes xmlns:wpc="http://schemas.microsoft.com/office/word/2010/wordprocessingCanvas" xmlns:mc="http://schemas.openxmlformats.org/markup-compatibility/2006" xmlns:o="urn:schemas-microsoft-com:office:office" xmlns:r="http://schemas.openxmlformats.org/officeDocument/2006/relationships" xmlns:m="http://schemas.openxmlformats.org/officeDocument/2006/math" xmlns:v="urn:schemas-microsoft-com:vml" xmlns:wp14="http://schemas.microsoft.com/office/word/2010/wordprocessingDrawing" xmlns:wp="http://schemas.openxmlformats.org/drawingml/2006/wordprocessingDrawing" xmlns:w10="urn:schemas-microsoft-com:office:word" xmlns:w="http://schemas.openxmlformats.org/wordprocessingml/2006/main" xmlns:w14="http://schemas.microsoft.com/office/word/2010/wordml" xmlns:w15="http://schemas.microsoft.com/office/word/2012/wordml" xmlns:wpg="http://schemas.microsoft.com/office/word/2010/wordprocessingGroup" xmlns:wpi="http://schemas.microsoft.com/office/word/2010/wordprocessingInk" xmlns:wne="http://schemas.microsoft.com/office/word/2006/wordml" xmlns:wps="http://schemas.microsoft.com/office/word/2010/wordprocessingShape" mc:Ignorable="w14 w15 wp14">
+  <w:footnote w:type="separator" w:id="-1">
+    <w:p>
+      <w:pPr>
+        <w:spacing w:after="0" w:line="240" w:lineRule="auto"/>
+      </w:pPr>
+      <w:r>
+        <w:separator/>
+      </w:r>
+    </w:p>
+  </w:footnote>
+  <w:footnote w:type="continuationSeparator" w:id="0">
+    <w:p>
+      <w:pPr>
+        <w:spacing w:after="0" w:line="240" w:lineRule="auto"/>
+      </w:pPr>
+      <w:r>
+        <w:continuationSeparator/>
+      </w:r>
+    </w:p>
+  </w:footnote>
+</w:footnotes>
+</file>
+
+<file path=word/header1.xml><?xml version="1.0" encoding="utf-8"?>
+<w:hdr xmlns:wpc="http://schemas.microsoft.com/office/word/2010/wordprocessingCanvas" xmlns:mc="http://schemas.openxmlformats.org/markup-compatibility/2006" xmlns:o="urn:schemas-microsoft-com:office:office" xmlns:r="http://schemas.openxmlformats.org/officeDocument/2006/relationships" xmlns:m="http://schemas.openxmlformats.org/officeDocument/2006/math" xmlns:v="urn:schemas-microsoft-com:vml" xmlns:wp14="http://schemas.microsoft.com/office/word/2010/wordprocessingDrawing" xmlns:wp="http://schemas.openxmlformats.org/drawingml/2006/wordprocessingDrawing" xmlns:w10="urn:schemas-microsoft-com:office:word" xmlns:w="http://schemas.openxmlformats.org/wordprocessingml/2006/main" xmlns:w14="http://schemas.microsoft.com/office/word/2010/wordml" xmlns:w15="http://schemas.microsoft.com/office/word/2012/wordml" xmlns:wpg="http://schemas.microsoft.com/office/word/2010/wordprocessingGroup" xmlns:wpi="http://schemas.microsoft.com/office/word/2010/wordprocessingInk" xmlns:wne="http://schemas.microsoft.com/office/word/2006/wordml" xmlns:wps="http://schemas.microsoft.com/office/word/2010/wordprocessingShape" mc:Ignorable="w14 w15 wp14">
+  <w:p>
+    <w:pPr>
+      <w:pStyle w:val="Header"/>
+      <w:jc w:val="right"/>
+      <w:rPr>
+        <w:lang w:val="en-US"/>
+      </w:rPr>
+    </w:pPr>
+    <w:r>
+      <w:rPr>
+        <w:lang w:val="en-US"/>
+      </w:rPr>
+      <w:t>Team 1 (Link Building 222)</w:t>
+    </w:r>
+  </w:p>
+</w:hdr>
 </file>
 
 <file path=word/styles.xml><?xml version="1.0" encoding="utf-8"?>
@@ -945,6 +970,50 @@
       <w:contextualSpacing/>
     </w:pPr>
   </w:style>
+  <w:style w:type="paragraph" w:styleId="Header">
+    <w:name w:val="header"/>
+    <w:basedOn w:val="Normal"/>
+    <w:link w:val="HeaderChar"/>
+    <w:uiPriority w:val="99"/>
+    <w:unhideWhenUsed/>
+    <w:rsid w:val="00AE4A6F"/>
+    <w:pPr>
+      <w:tabs>
+        <w:tab w:val="center" w:pos="4680"/>
+        <w:tab w:val="right" w:pos="9360"/>
+      </w:tabs>
+      <w:spacing w:after="0" w:line="240" w:lineRule="auto"/>
+    </w:pPr>
+  </w:style>
+  <w:style w:type="character" w:customStyle="1" w:styleId="HeaderChar">
+    <w:name w:val="Header Char"/>
+    <w:basedOn w:val="DefaultParagraphFont"/>
+    <w:link w:val="Header"/>
+    <w:uiPriority w:val="99"/>
+    <w:rsid w:val="00AE4A6F"/>
+  </w:style>
+  <w:style w:type="paragraph" w:styleId="Footer">
+    <w:name w:val="footer"/>
+    <w:basedOn w:val="Normal"/>
+    <w:link w:val="FooterChar"/>
+    <w:uiPriority w:val="99"/>
+    <w:unhideWhenUsed/>
+    <w:rsid w:val="00AE4A6F"/>
+    <w:pPr>
+      <w:tabs>
+        <w:tab w:val="center" w:pos="4680"/>
+        <w:tab w:val="right" w:pos="9360"/>
+      </w:tabs>
+      <w:spacing w:after="0" w:line="240" w:lineRule="auto"/>
+    </w:pPr>
+  </w:style>
+  <w:style w:type="character" w:customStyle="1" w:styleId="FooterChar">
+    <w:name w:val="Footer Char"/>
+    <w:basedOn w:val="DefaultParagraphFont"/>
+    <w:link w:val="Footer"/>
+    <w:uiPriority w:val="99"/>
+    <w:rsid w:val="00AE4A6F"/>
+  </w:style>
 </w:styles>
 </file>
 

</xml_diff>